<commit_message>
Incluido arquivo de dump de 29-out-2015
</commit_message>
<xml_diff>
--- a/2.Especificação Funcional/TremnCRM - Especificacao Funcional -v1.docx
+++ b/2.Especificação Funcional/TremnCRM - Especificacao Funcional -v1.docx
@@ -3216,27 +3216,27 @@
               <w:ind w:left="0"/>
               <w:rPr>
                 <w:b w:val="0"/>
-                <w:color w:val="A6A6A6" w:themeColor="background1" w:themeShade="A6"/>
+                <w:color w:val="auto"/>
               </w:rPr>
             </w:pPr>
             <w:r>
               <w:rPr>
                 <w:b w:val="0"/>
-                <w:color w:val="A6A6A6" w:themeColor="background1" w:themeShade="A6"/>
+                <w:color w:val="auto"/>
               </w:rPr>
               <w:t xml:space="preserve">Criar o conceito de </w:t>
             </w:r>
             <w:r>
               <w:rPr>
                 <w:b w:val="0"/>
-                <w:color w:val="A6A6A6" w:themeColor="background1" w:themeShade="A6"/>
+                <w:color w:val="auto"/>
               </w:rPr>
               <w:t>Interação</w:t>
             </w:r>
             <w:r>
               <w:rPr>
                 <w:b w:val="0"/>
-                <w:color w:val="A6A6A6" w:themeColor="background1" w:themeShade="A6"/>
+                <w:color w:val="auto"/>
               </w:rPr>
               <w:t xml:space="preserve"> de Evento</w:t>
             </w:r>
@@ -3253,7 +3253,7 @@
               <w:ind w:left="0"/>
               <w:cnfStyle w:val="000000100000" w:firstRow="0" w:lastRow="0" w:firstColumn="0" w:lastColumn="0" w:oddVBand="0" w:evenVBand="0" w:oddHBand="1" w:evenHBand="0" w:firstRowFirstColumn="0" w:firstRowLastColumn="0" w:lastRowFirstColumn="0" w:lastRowLastColumn="0"/>
               <w:rPr>
-                <w:color w:val="A6A6A6" w:themeColor="background1" w:themeShade="A6"/>
+                <w:color w:val="auto"/>
               </w:rPr>
             </w:pPr>
           </w:p>
@@ -3263,36 +3263,36 @@
               <w:ind w:left="0"/>
               <w:cnfStyle w:val="000000100000" w:firstRow="0" w:lastRow="0" w:firstColumn="0" w:lastColumn="0" w:oddVBand="0" w:evenVBand="0" w:oddHBand="1" w:evenHBand="0" w:firstRowFirstColumn="0" w:firstRowLastColumn="0" w:lastRowFirstColumn="0" w:lastRowLastColumn="0"/>
               <w:rPr>
-                <w:color w:val="A6A6A6" w:themeColor="background1" w:themeShade="A6"/>
-              </w:rPr>
-            </w:pPr>
-            <w:r>
-              <w:rPr>
-                <w:color w:val="A6A6A6" w:themeColor="background1" w:themeShade="A6"/>
+                <w:color w:val="auto"/>
+              </w:rPr>
+            </w:pPr>
+            <w:r>
+              <w:rPr>
+                <w:color w:val="auto"/>
               </w:rPr>
               <w:t>Cada evento pode ter v</w:t>
             </w:r>
             <w:r>
               <w:rPr>
-                <w:color w:val="A6A6A6" w:themeColor="background1" w:themeShade="A6"/>
+                <w:color w:val="auto"/>
               </w:rPr>
               <w:t>á</w:t>
             </w:r>
             <w:r>
               <w:rPr>
-                <w:color w:val="A6A6A6" w:themeColor="background1" w:themeShade="A6"/>
+                <w:color w:val="auto"/>
               </w:rPr>
               <w:t xml:space="preserve">rias </w:t>
             </w:r>
             <w:r>
               <w:rPr>
-                <w:color w:val="A6A6A6" w:themeColor="background1" w:themeShade="A6"/>
+                <w:color w:val="auto"/>
               </w:rPr>
               <w:t>interações</w:t>
             </w:r>
             <w:r>
               <w:rPr>
-                <w:color w:val="A6A6A6" w:themeColor="background1" w:themeShade="A6"/>
+                <w:color w:val="auto"/>
               </w:rPr>
               <w:t>.</w:t>
             </w:r>
@@ -3303,50 +3303,42 @@
               <w:ind w:left="0"/>
               <w:cnfStyle w:val="000000100000" w:firstRow="0" w:lastRow="0" w:firstColumn="0" w:lastColumn="0" w:oddVBand="0" w:evenVBand="0" w:oddHBand="1" w:evenHBand="0" w:firstRowFirstColumn="0" w:firstRowLastColumn="0" w:lastRowFirstColumn="0" w:lastRowLastColumn="0"/>
               <w:rPr>
-                <w:color w:val="A6A6A6" w:themeColor="background1" w:themeShade="A6"/>
-              </w:rPr>
-            </w:pPr>
-            <w:r>
-              <w:rPr>
-                <w:color w:val="A6A6A6" w:themeColor="background1" w:themeShade="A6"/>
+                <w:color w:val="auto"/>
+              </w:rPr>
+            </w:pPr>
+            <w:r>
+              <w:rPr>
+                <w:color w:val="auto"/>
               </w:rPr>
               <w:t>I</w:t>
             </w:r>
             <w:r>
               <w:rPr>
-                <w:color w:val="A6A6A6" w:themeColor="background1" w:themeShade="A6"/>
+                <w:color w:val="auto"/>
               </w:rPr>
               <w:t xml:space="preserve">nteração tem contatos, data e </w:t>
             </w:r>
             <w:r>
               <w:rPr>
-                <w:color w:val="A6A6A6" w:themeColor="background1" w:themeShade="A6"/>
+                <w:color w:val="auto"/>
               </w:rPr>
               <w:t>observação</w:t>
             </w:r>
             <w:r>
               <w:rPr>
-                <w:color w:val="A6A6A6" w:themeColor="background1" w:themeShade="A6"/>
-              </w:rPr>
-              <w:t xml:space="preserve"> e responsável</w:t>
-            </w:r>
-            <w:bookmarkStart w:id="1" w:name="_GoBack"/>
-            <w:bookmarkEnd w:id="1"/>
-            <w:r>
-              <w:rPr>
-                <w:color w:val="A6A6A6" w:themeColor="background1" w:themeShade="A6"/>
-              </w:rPr>
-              <w:t xml:space="preserve"> pela </w:t>
-            </w:r>
-            <w:r>
-              <w:rPr>
-                <w:color w:val="A6A6A6" w:themeColor="background1" w:themeShade="A6"/>
+                <w:color w:val="auto"/>
+              </w:rPr>
+              <w:t xml:space="preserve"> e responsável pela </w:t>
+            </w:r>
+            <w:r>
+              <w:rPr>
+                <w:color w:val="auto"/>
               </w:rPr>
               <w:t>interação</w:t>
             </w:r>
             <w:r>
               <w:rPr>
-                <w:color w:val="A6A6A6" w:themeColor="background1" w:themeShade="A6"/>
+                <w:color w:val="auto"/>
               </w:rPr>
               <w:t>.</w:t>
             </w:r>
@@ -3357,7 +3349,7 @@
               <w:ind w:left="0"/>
               <w:cnfStyle w:val="000000100000" w:firstRow="0" w:lastRow="0" w:firstColumn="0" w:lastColumn="0" w:oddVBand="0" w:evenVBand="0" w:oddHBand="1" w:evenHBand="0" w:firstRowFirstColumn="0" w:firstRowLastColumn="0" w:lastRowFirstColumn="0" w:lastRowLastColumn="0"/>
               <w:rPr>
-                <w:color w:val="A6A6A6" w:themeColor="background1" w:themeShade="A6"/>
+                <w:color w:val="auto"/>
               </w:rPr>
             </w:pPr>
           </w:p>
@@ -3372,6 +3364,9 @@
               <w:pStyle w:val="PargrafodaLista"/>
               <w:ind w:left="0"/>
               <w:cnfStyle w:val="000000100000" w:firstRow="0" w:lastRow="0" w:firstColumn="0" w:lastColumn="0" w:oddVBand="0" w:evenVBand="0" w:oddHBand="1" w:evenHBand="0" w:firstRowFirstColumn="0" w:firstRowLastColumn="0" w:lastRowFirstColumn="0" w:lastRowLastColumn="0"/>
+              <w:rPr>
+                <w:color w:val="auto"/>
+              </w:rPr>
             </w:pPr>
           </w:p>
         </w:tc>
@@ -3389,34 +3384,34 @@
               <w:ind w:left="0"/>
               <w:rPr>
                 <w:b w:val="0"/>
-                <w:color w:val="A6A6A6" w:themeColor="background1" w:themeShade="A6"/>
+                <w:color w:val="auto"/>
               </w:rPr>
             </w:pPr>
             <w:r>
               <w:rPr>
                 <w:b w:val="0"/>
-                <w:color w:val="A6A6A6" w:themeColor="background1" w:themeShade="A6"/>
+                <w:color w:val="auto"/>
               </w:rPr>
               <w:t xml:space="preserve">Vinculo e contato </w:t>
             </w:r>
             <w:r>
               <w:rPr>
                 <w:b w:val="0"/>
-                <w:color w:val="A6A6A6" w:themeColor="background1" w:themeShade="A6"/>
+                <w:color w:val="auto"/>
               </w:rPr>
               <w:t>são</w:t>
             </w:r>
             <w:r>
               <w:rPr>
                 <w:b w:val="0"/>
-                <w:color w:val="A6A6A6" w:themeColor="background1" w:themeShade="A6"/>
+                <w:color w:val="auto"/>
               </w:rPr>
               <w:t xml:space="preserve"> </w:t>
             </w:r>
             <w:r>
               <w:rPr>
                 <w:b w:val="0"/>
-                <w:color w:val="A6A6A6" w:themeColor="background1" w:themeShade="A6"/>
+                <w:color w:val="auto"/>
               </w:rPr>
               <w:t>únicos</w:t>
             </w:r>
@@ -3433,7 +3428,7 @@
               <w:ind w:left="0"/>
               <w:cnfStyle w:val="000000000000" w:firstRow="0" w:lastRow="0" w:firstColumn="0" w:lastColumn="0" w:oddVBand="0" w:evenVBand="0" w:oddHBand="0" w:evenHBand="0" w:firstRowFirstColumn="0" w:firstRowLastColumn="0" w:lastRowFirstColumn="0" w:lastRowLastColumn="0"/>
               <w:rPr>
-                <w:color w:val="A6A6A6" w:themeColor="background1" w:themeShade="A6"/>
+                <w:color w:val="auto"/>
               </w:rPr>
             </w:pPr>
           </w:p>
@@ -3448,7 +3443,16 @@
               <w:pStyle w:val="PargrafodaLista"/>
               <w:ind w:left="0"/>
               <w:cnfStyle w:val="000000000000" w:firstRow="0" w:lastRow="0" w:firstColumn="0" w:lastColumn="0" w:oddVBand="0" w:evenVBand="0" w:oddHBand="0" w:evenHBand="0" w:firstRowFirstColumn="0" w:firstRowLastColumn="0" w:lastRowFirstColumn="0" w:lastRowLastColumn="0"/>
-            </w:pPr>
+              <w:rPr>
+                <w:color w:val="auto"/>
+              </w:rPr>
+            </w:pPr>
+            <w:r>
+              <w:rPr>
+                <w:color w:val="auto"/>
+              </w:rPr>
+              <w:t>24/10/2015</w:t>
+            </w:r>
           </w:p>
         </w:tc>
       </w:tr>
@@ -3501,30 +3505,30 @@
               <w:ind w:left="0"/>
               <w:cnfStyle w:val="000000100000" w:firstRow="0" w:lastRow="0" w:firstColumn="0" w:lastColumn="0" w:oddVBand="0" w:evenVBand="0" w:oddHBand="1" w:evenHBand="0" w:firstRowFirstColumn="0" w:firstRowLastColumn="0" w:lastRowFirstColumn="0" w:lastRowLastColumn="0"/>
               <w:rPr>
-                <w:color w:val="A6A6A6" w:themeColor="background1" w:themeShade="A6"/>
-              </w:rPr>
-            </w:pPr>
-            <w:r>
-              <w:rPr>
-                <w:color w:val="A6A6A6" w:themeColor="background1" w:themeShade="A6"/>
+                <w:color w:val="auto"/>
+              </w:rPr>
+            </w:pPr>
+            <w:r>
+              <w:rPr>
+                <w:color w:val="auto"/>
               </w:rPr>
               <w:t xml:space="preserve">Aba com </w:t>
             </w:r>
             <w:r>
               <w:rPr>
-                <w:color w:val="A6A6A6" w:themeColor="background1" w:themeShade="A6"/>
+                <w:color w:val="auto"/>
               </w:rPr>
               <w:t>observações</w:t>
             </w:r>
             <w:r>
               <w:rPr>
-                <w:color w:val="A6A6A6" w:themeColor="background1" w:themeShade="A6"/>
+                <w:color w:val="auto"/>
               </w:rPr>
               <w:t xml:space="preserve"> e</w:t>
             </w:r>
             <w:r>
               <w:rPr>
-                <w:color w:val="A6A6A6" w:themeColor="background1" w:themeShade="A6"/>
+                <w:color w:val="auto"/>
               </w:rPr>
               <w:t xml:space="preserve"> com data</w:t>
             </w:r>
@@ -3639,20 +3643,20 @@
               <w:ind w:left="0"/>
               <w:rPr>
                 <w:b w:val="0"/>
-                <w:color w:val="A6A6A6" w:themeColor="background1" w:themeShade="A6"/>
+                <w:color w:val="auto"/>
               </w:rPr>
             </w:pPr>
             <w:r>
               <w:rPr>
                 <w:b w:val="0"/>
-                <w:color w:val="A6A6A6" w:themeColor="background1" w:themeShade="A6"/>
+                <w:color w:val="auto"/>
               </w:rPr>
               <w:t>Relatório</w:t>
             </w:r>
             <w:r>
               <w:rPr>
                 <w:b w:val="0"/>
-                <w:color w:val="A6A6A6" w:themeColor="background1" w:themeShade="A6"/>
+                <w:color w:val="auto"/>
               </w:rPr>
               <w:t xml:space="preserve"> de Contatos:</w:t>
             </w:r>
@@ -3667,18 +3671,18 @@
             <w:pPr>
               <w:cnfStyle w:val="000000000000" w:firstRow="0" w:lastRow="0" w:firstColumn="0" w:lastColumn="0" w:oddVBand="0" w:evenVBand="0" w:oddHBand="0" w:evenHBand="0" w:firstRowFirstColumn="0" w:firstRowLastColumn="0" w:lastRowFirstColumn="0" w:lastRowLastColumn="0"/>
               <w:rPr>
-                <w:color w:val="A6A6A6" w:themeColor="background1" w:themeShade="A6"/>
-              </w:rPr>
-            </w:pPr>
-            <w:r>
-              <w:rPr>
-                <w:color w:val="A6A6A6" w:themeColor="background1" w:themeShade="A6"/>
+                <w:color w:val="auto"/>
+              </w:rPr>
+            </w:pPr>
+            <w:r>
+              <w:rPr>
+                <w:color w:val="auto"/>
               </w:rPr>
               <w:t>F</w:t>
             </w:r>
             <w:r>
               <w:rPr>
-                <w:color w:val="A6A6A6" w:themeColor="background1" w:themeShade="A6"/>
+                <w:color w:val="auto"/>
               </w:rPr>
               <w:t>iltro eventos que participou</w:t>
             </w:r>
@@ -3687,38 +3691,30 @@
             <w:pPr>
               <w:cnfStyle w:val="000000000000" w:firstRow="0" w:lastRow="0" w:firstColumn="0" w:lastColumn="0" w:oddVBand="0" w:evenVBand="0" w:oddHBand="0" w:evenHBand="0" w:firstRowFirstColumn="0" w:firstRowLastColumn="0" w:lastRowFirstColumn="0" w:lastRowLastColumn="0"/>
               <w:rPr>
-                <w:color w:val="A6A6A6" w:themeColor="background1" w:themeShade="A6"/>
-              </w:rPr>
-            </w:pPr>
-            <w:r>
-              <w:rPr>
-                <w:color w:val="A6A6A6" w:themeColor="background1" w:themeShade="A6"/>
-                <w:u w:val="single"/>
+                <w:color w:val="auto"/>
+              </w:rPr>
+            </w:pPr>
+            <w:r>
+              <w:rPr>
+                <w:color w:val="auto"/>
               </w:rPr>
               <w:t>F</w:t>
             </w:r>
             <w:r>
               <w:rPr>
-                <w:color w:val="A6A6A6" w:themeColor="background1" w:themeShade="A6"/>
-                <w:u w:val="single"/>
-              </w:rPr>
-              <w:t>iltro</w:t>
-            </w:r>
-            <w:r>
-              <w:rPr>
-                <w:color w:val="A6A6A6" w:themeColor="background1" w:themeShade="A6"/>
-              </w:rPr>
-              <w:t xml:space="preserve"> eventos que </w:t>
-            </w:r>
-            <w:r>
-              <w:rPr>
-                <w:color w:val="A6A6A6" w:themeColor="background1" w:themeShade="A6"/>
+                <w:color w:val="auto"/>
+              </w:rPr>
+              <w:t xml:space="preserve">iltro eventos que </w:t>
+            </w:r>
+            <w:r>
+              <w:rPr>
+                <w:color w:val="auto"/>
               </w:rPr>
               <w:t>não</w:t>
             </w:r>
             <w:r>
               <w:rPr>
-                <w:color w:val="A6A6A6" w:themeColor="background1" w:themeShade="A6"/>
+                <w:color w:val="auto"/>
               </w:rPr>
               <w:t xml:space="preserve"> participou</w:t>
             </w:r>
@@ -3727,24 +3723,24 @@
             <w:pPr>
               <w:cnfStyle w:val="000000000000" w:firstRow="0" w:lastRow="0" w:firstColumn="0" w:lastColumn="0" w:oddVBand="0" w:evenVBand="0" w:oddHBand="0" w:evenHBand="0" w:firstRowFirstColumn="0" w:firstRowLastColumn="0" w:lastRowFirstColumn="0" w:lastRowLastColumn="0"/>
               <w:rPr>
-                <w:color w:val="A6A6A6" w:themeColor="background1" w:themeShade="A6"/>
-              </w:rPr>
-            </w:pPr>
-            <w:r>
-              <w:rPr>
-                <w:color w:val="A6A6A6" w:themeColor="background1" w:themeShade="A6"/>
+                <w:color w:val="auto"/>
+              </w:rPr>
+            </w:pPr>
+            <w:r>
+              <w:rPr>
+                <w:color w:val="auto"/>
               </w:rPr>
               <w:t>F</w:t>
             </w:r>
             <w:r>
               <w:rPr>
-                <w:color w:val="A6A6A6" w:themeColor="background1" w:themeShade="A6"/>
+                <w:color w:val="auto"/>
               </w:rPr>
               <w:t xml:space="preserve">iltro categoria de </w:t>
             </w:r>
             <w:r>
               <w:rPr>
-                <w:color w:val="A6A6A6" w:themeColor="background1" w:themeShade="A6"/>
+                <w:color w:val="auto"/>
               </w:rPr>
               <w:t>participação</w:t>
             </w:r>
@@ -3753,18 +3749,18 @@
             <w:pPr>
               <w:cnfStyle w:val="000000000000" w:firstRow="0" w:lastRow="0" w:firstColumn="0" w:lastColumn="0" w:oddVBand="0" w:evenVBand="0" w:oddHBand="0" w:evenHBand="0" w:firstRowFirstColumn="0" w:firstRowLastColumn="0" w:lastRowFirstColumn="0" w:lastRowLastColumn="0"/>
               <w:rPr>
-                <w:color w:val="A6A6A6" w:themeColor="background1" w:themeShade="A6"/>
-              </w:rPr>
-            </w:pPr>
-            <w:r>
-              <w:rPr>
-                <w:color w:val="A6A6A6" w:themeColor="background1" w:themeShade="A6"/>
+                <w:color w:val="auto"/>
+              </w:rPr>
+            </w:pPr>
+            <w:r>
+              <w:rPr>
+                <w:color w:val="auto"/>
               </w:rPr>
               <w:t>F</w:t>
             </w:r>
             <w:r>
               <w:rPr>
-                <w:color w:val="A6A6A6" w:themeColor="background1" w:themeShade="A6"/>
+                <w:color w:val="auto"/>
               </w:rPr>
               <w:t xml:space="preserve">iltro indicado por </w:t>
             </w:r>
@@ -3773,41 +3769,47 @@
             <w:pPr>
               <w:cnfStyle w:val="000000000000" w:firstRow="0" w:lastRow="0" w:firstColumn="0" w:lastColumn="0" w:oddVBand="0" w:evenVBand="0" w:oddHBand="0" w:evenHBand="0" w:firstRowFirstColumn="0" w:firstRowLastColumn="0" w:lastRowFirstColumn="0" w:lastRowLastColumn="0"/>
               <w:rPr>
-                <w:color w:val="A6A6A6" w:themeColor="background1" w:themeShade="A6"/>
-              </w:rPr>
-            </w:pPr>
-            <w:r>
-              <w:rPr>
-                <w:color w:val="A6A6A6" w:themeColor="background1" w:themeShade="A6"/>
+                <w:color w:val="auto"/>
+              </w:rPr>
+            </w:pPr>
+            <w:r>
+              <w:rPr>
+                <w:color w:val="auto"/>
               </w:rPr>
               <w:t>F</w:t>
             </w:r>
             <w:r>
               <w:rPr>
-                <w:color w:val="A6A6A6" w:themeColor="background1" w:themeShade="A6"/>
+                <w:color w:val="auto"/>
               </w:rPr>
               <w:t>iltro de meio de pagamento</w:t>
             </w:r>
+            <w:r>
+              <w:rPr>
+                <w:color w:val="auto"/>
+              </w:rPr>
+              <w:t>, número</w:t>
+            </w:r>
+            <w:r>
+              <w:rPr>
+                <w:color w:val="auto"/>
+              </w:rPr>
+              <w:t xml:space="preserve"> de </w:t>
+            </w:r>
             <w:proofErr w:type="gramStart"/>
             <w:r>
               <w:rPr>
-                <w:color w:val="A6A6A6" w:themeColor="background1" w:themeShade="A6"/>
-              </w:rPr>
-              <w:t>, numero</w:t>
+                <w:color w:val="auto"/>
+              </w:rPr>
+              <w:t>parcela</w:t>
+            </w:r>
+            <w:r>
+              <w:rPr>
+                <w:color w:val="auto"/>
+              </w:rPr>
+              <w:t>s</w:t>
             </w:r>
             <w:proofErr w:type="gramEnd"/>
-            <w:r>
-              <w:rPr>
-                <w:color w:val="A6A6A6" w:themeColor="background1" w:themeShade="A6"/>
-              </w:rPr>
-              <w:t xml:space="preserve"> de parcela</w:t>
-            </w:r>
-            <w:r>
-              <w:rPr>
-                <w:color w:val="A6A6A6" w:themeColor="background1" w:themeShade="A6"/>
-              </w:rPr>
-              <w:t>s</w:t>
-            </w:r>
           </w:p>
           <w:p>
             <w:pPr>
@@ -3815,18 +3817,18 @@
               <w:ind w:left="0"/>
               <w:cnfStyle w:val="000000000000" w:firstRow="0" w:lastRow="0" w:firstColumn="0" w:lastColumn="0" w:oddVBand="0" w:evenVBand="0" w:oddHBand="0" w:evenHBand="0" w:firstRowFirstColumn="0" w:firstRowLastColumn="0" w:lastRowFirstColumn="0" w:lastRowLastColumn="0"/>
               <w:rPr>
-                <w:color w:val="A6A6A6" w:themeColor="background1" w:themeShade="A6"/>
-              </w:rPr>
-            </w:pPr>
-            <w:r>
-              <w:rPr>
-                <w:color w:val="A6A6A6" w:themeColor="background1" w:themeShade="A6"/>
+                <w:color w:val="auto"/>
+              </w:rPr>
+            </w:pPr>
+            <w:r>
+              <w:rPr>
+                <w:color w:val="auto"/>
               </w:rPr>
               <w:t>Filtro</w:t>
             </w:r>
             <w:r>
               <w:rPr>
-                <w:color w:val="A6A6A6" w:themeColor="background1" w:themeShade="A6"/>
+                <w:color w:val="auto"/>
               </w:rPr>
               <w:t xml:space="preserve"> de maturidade</w:t>
             </w:r>
@@ -3837,7 +3839,7 @@
               <w:ind w:left="0"/>
               <w:cnfStyle w:val="000000000000" w:firstRow="0" w:lastRow="0" w:firstColumn="0" w:lastColumn="0" w:oddVBand="0" w:evenVBand="0" w:oddHBand="0" w:evenHBand="0" w:firstRowFirstColumn="0" w:firstRowLastColumn="0" w:lastRowFirstColumn="0" w:lastRowLastColumn="0"/>
               <w:rPr>
-                <w:color w:val="A6A6A6" w:themeColor="background1" w:themeShade="A6"/>
+                <w:color w:val="auto"/>
               </w:rPr>
             </w:pPr>
           </w:p>
@@ -3943,7 +3945,15 @@
               <w:rPr>
                 <w:color w:val="A6A6A6" w:themeColor="background1" w:themeShade="A6"/>
               </w:rPr>
-              <w:t>Produto</w:t>
+              <w:t>Prod</w:t>
+            </w:r>
+            <w:bookmarkStart w:id="1" w:name="_GoBack"/>
+            <w:bookmarkEnd w:id="1"/>
+            <w:r>
+              <w:rPr>
+                <w:color w:val="A6A6A6" w:themeColor="background1" w:themeShade="A6"/>
+              </w:rPr>
+              <w:t>uto</w:t>
             </w:r>
           </w:p>
           <w:p>
@@ -4202,9 +4212,8 @@
             <w:rPr>
               <w:rStyle w:val="Nmerodepgina"/>
               <w:rFonts w:ascii="Verdana" w:hAnsi="Verdana"/>
-              <w:noProof/>
             </w:rPr>
-            <w:t>6</w:t>
+            <w:t>7</w:t>
           </w:r>
           <w:r>
             <w:rPr>
@@ -11010,7 +11019,7 @@
 </file>
 
 <file path=customXml/itemProps1.xml><?xml version="1.0" encoding="utf-8"?>
-<ds:datastoreItem xmlns:ds="http://schemas.openxmlformats.org/officeDocument/2006/customXml" ds:itemID="{6A0D7771-A97E-42E8-B421-E21F779E4BC9}">
+<ds:datastoreItem xmlns:ds="http://schemas.openxmlformats.org/officeDocument/2006/customXml" ds:itemID="{7042644D-1DA9-4AD3-A61F-B719B1661434}">
   <ds:schemaRefs>
     <ds:schemaRef ds:uri="http://schemas.openxmlformats.org/officeDocument/2006/bibliography"/>
   </ds:schemaRefs>

</xml_diff>